<commit_message>
Getting 1/4 mile buffers and initial regressions.
</commit_message>
<xml_diff>
--- a/Paper/Literature Review.docx
+++ b/Paper/Literature Review.docx
@@ -86,21 +86,7 @@
         <w:rPr>
           <w:rFonts w:ascii="Times New Roman" w:hAnsi="Times New Roman" w:cs="Times New Roman"/>
         </w:rPr>
-        <w:t xml:space="preserve">Dietz and Haurin (2003) spoke of </w:t>
-      </w:r>
-      <w:proofErr w:type="gramStart"/>
-      <w:r>
-        <w:rPr>
-          <w:rFonts w:ascii="Times New Roman" w:hAnsi="Times New Roman" w:cs="Times New Roman"/>
-        </w:rPr>
-        <w:t>a general consensus</w:t>
-      </w:r>
-      <w:proofErr w:type="gramEnd"/>
-      <w:r>
-        <w:rPr>
-          <w:rFonts w:ascii="Times New Roman" w:hAnsi="Times New Roman" w:cs="Times New Roman"/>
-        </w:rPr>
-        <w:t xml:space="preserve"> that owner-occupiers take better care of property than landlords. </w:t>
+        <w:t xml:space="preserve">Dietz and Haurin (2003) spoke of a general consensus that owner-occupiers take better care of property than landlords. </w:t>
       </w:r>
     </w:p>
     <w:p>
@@ -368,21 +354,7 @@
         <w:rPr>
           <w:rFonts w:ascii="Times New Roman" w:hAnsi="Times New Roman" w:cs="Times New Roman"/>
         </w:rPr>
-        <w:t xml:space="preserve">Most other studies utilize complaints rather than actual inspector data. Another problem with complaint data is that while neighbors may complain, residents will not complain if owner-occupied but may complain more if renters. The data is from s 2017 shapefile and a 2011 excel file. The authors then created the tenure type and absentee type variables. For the resident/absentee case, the obvious case of matched vs. unmatched addresses where used. Additionally, if any owner address was less than 50 meters </w:t>
-      </w:r>
-      <w:proofErr w:type="gramStart"/>
-      <w:r>
-        <w:rPr>
-          <w:rFonts w:ascii="Times New Roman" w:hAnsi="Times New Roman" w:cs="Times New Roman"/>
-        </w:rPr>
-        <w:t>to</w:t>
-      </w:r>
-      <w:proofErr w:type="gramEnd"/>
-      <w:r>
-        <w:rPr>
-          <w:rFonts w:ascii="Times New Roman" w:hAnsi="Times New Roman" w:cs="Times New Roman"/>
-        </w:rPr>
-        <w:t xml:space="preserve"> the property address, those properties were investigated more closely resulting in 2% of cases changing tenure type. Another issue may be owner-occupied units with “suites” that are rented out. To count properties owned by difference groups, addresses were used with the expected error in cases with different P.O. Box numbers. Once solution was to group ownership size in bins [1-10 properties, 11-40 properties, 40+]</w:t>
+        <w:t>Most other studies utilize complaints rather than actual inspector data. Another problem with complaint data is that while neighbors may complain, residents will not complain if owner-occupied but may complain more if renters. The data is from s 2017 shapefile and a 2011 excel file. The authors then created the tenure type and absentee type variables. For the resident/absentee case, the obvious case of matched vs. unmatched addresses where used. Additionally, if any owner address was less than 50 meters to the property address, those properties were investigated more closely resulting in 2% of cases changing tenure type. Another issue may be owner-occupied units with “suites” that are rented out. To count properties owned by difference groups, addresses were used with the expected error in cases with different P.O. Box numbers. Once solution was to group ownership size in bins [1-10 properties, 11-40 properties, 40+]</w:t>
       </w:r>
       <w:r>
         <w:rPr>
@@ -2314,19 +2286,11 @@
         </w:rPr>
         <w:t xml:space="preserve"> or tried to create more transparency. Georgia, on the other hand, proposed laws to limit such restrictions, but there was a lot of </w:t>
       </w:r>
-      <w:proofErr w:type="gramStart"/>
-      <w:r>
-        <w:rPr>
-          <w:rFonts w:ascii="Times New Roman" w:hAnsi="Times New Roman" w:cs="Times New Roman"/>
-        </w:rPr>
-        <w:t>backlash</w:t>
-      </w:r>
-      <w:proofErr w:type="gramEnd"/>
-      <w:r>
-        <w:rPr>
-          <w:rFonts w:ascii="Times New Roman" w:hAnsi="Times New Roman" w:cs="Times New Roman"/>
-        </w:rPr>
-        <w:t xml:space="preserve"> </w:t>
+      <w:r>
+        <w:rPr>
+          <w:rFonts w:ascii="Times New Roman" w:hAnsi="Times New Roman" w:cs="Times New Roman"/>
+        </w:rPr>
+        <w:t xml:space="preserve">backlash </w:t>
       </w:r>
       <w:r>
         <w:rPr>
@@ -2548,21 +2512,7 @@
         <w:rPr>
           <w:rFonts w:ascii="Times New Roman" w:hAnsi="Times New Roman" w:cs="Times New Roman"/>
         </w:rPr>
-        <w:t xml:space="preserve">Case studies in Las Vegas and Detroit by Mallach (2014) identify four types of real estate investors: flippers, rehabbers, long-term holders, and “milkers”. The first two see appreciation gains while the latter two seek cash-flow profits generated by </w:t>
-      </w:r>
-      <w:proofErr w:type="gramStart"/>
-      <w:r>
-        <w:rPr>
-          <w:rFonts w:ascii="Times New Roman" w:hAnsi="Times New Roman" w:cs="Times New Roman"/>
-        </w:rPr>
-        <w:t>renters</w:t>
-      </w:r>
-      <w:proofErr w:type="gramEnd"/>
-      <w:r>
-        <w:rPr>
-          <w:rFonts w:ascii="Times New Roman" w:hAnsi="Times New Roman" w:cs="Times New Roman"/>
-        </w:rPr>
-        <w:t xml:space="preserve"> receipts with “milkers” seeking to maximize profits by minimizing costs by typically purchasing inexpensive properties and avoiding maintenance costs. </w:t>
+        <w:t xml:space="preserve">Case studies in Las Vegas and Detroit by Mallach (2014) identify four types of real estate investors: flippers, rehabbers, long-term holders, and “milkers”. The first two see appreciation gains while the latter two seek cash-flow profits generated by renters receipts with “milkers” seeking to maximize profits by minimizing costs by typically purchasing inexpensive properties and avoiding maintenance costs. </w:t>
       </w:r>
     </w:p>
     <w:p>
@@ -3120,21 +3070,7 @@
         <w:rPr>
           <w:rFonts w:ascii="Times New Roman" w:hAnsi="Times New Roman" w:cs="Times New Roman"/>
         </w:rPr>
-        <w:t xml:space="preserve">This is used to create a dichotomous variable “code violation” that is one if a code violation is received on a property </w:t>
-      </w:r>
-      <w:proofErr w:type="gramStart"/>
-      <w:r>
-        <w:rPr>
-          <w:rFonts w:ascii="Times New Roman" w:hAnsi="Times New Roman" w:cs="Times New Roman"/>
-        </w:rPr>
-        <w:t>in a given year</w:t>
-      </w:r>
-      <w:proofErr w:type="gramEnd"/>
-      <w:r>
-        <w:rPr>
-          <w:rFonts w:ascii="Times New Roman" w:hAnsi="Times New Roman" w:cs="Times New Roman"/>
-        </w:rPr>
-        <w:t xml:space="preserve">. </w:t>
+        <w:t xml:space="preserve">This is used to create a dichotomous variable “code violation” that is one if a code violation is received on a property in a given year. </w:t>
       </w:r>
     </w:p>
     <w:p>
@@ -3411,21 +3347,7 @@
         <w:rPr>
           <w:rFonts w:ascii="Times New Roman" w:hAnsi="Times New Roman" w:cs="Times New Roman"/>
         </w:rPr>
-        <w:t xml:space="preserve">Because care must be taken for selection bias, the author uses both a property fixed effects and control-group interrupted time series model. The models are estimated as Limited Probability Models with OLS to avoid incidental parameters. The control-group interrupted time series (appears </w:t>
-      </w:r>
-      <w:proofErr w:type="gramStart"/>
-      <w:r>
-        <w:rPr>
-          <w:rFonts w:ascii="Times New Roman" w:hAnsi="Times New Roman" w:cs="Times New Roman"/>
-        </w:rPr>
-        <w:t>similar to</w:t>
-      </w:r>
-      <w:proofErr w:type="gramEnd"/>
-      <w:r>
-        <w:rPr>
-          <w:rFonts w:ascii="Times New Roman" w:hAnsi="Times New Roman" w:cs="Times New Roman"/>
-        </w:rPr>
-        <w:t xml:space="preserve"> regression discontinuity) uses treatment properties (sole to LLC) to test again control (sole to sole) and tracts the disinvestment. The estimation equation is:</w:t>
+        <w:t>Because care must be taken for selection bias, the author uses both a property fixed effects and control-group interrupted time series model. The models are estimated as Limited Probability Models with OLS to avoid incidental parameters. The control-group interrupted time series (appears similar to regression discontinuity) uses treatment properties (sole to LLC) to test again control (sole to sole) and tracts the disinvestment. The estimation equation is:</w:t>
       </w:r>
     </w:p>
     <w:p>
@@ -4026,21 +3948,7 @@
         <w:rPr>
           <w:rFonts w:ascii="Times New Roman" w:eastAsiaTheme="minorEastAsia" w:hAnsi="Times New Roman" w:cs="Times New Roman"/>
         </w:rPr>
-        <w:t xml:space="preserve"> indicating intercept changes immediately upon transfer. The pre period and post period county the number of years pre or post year zero (transfer year) in either state </w:t>
-      </w:r>
-      <w:proofErr w:type="gramStart"/>
-      <w:r>
-        <w:rPr>
-          <w:rFonts w:ascii="Times New Roman" w:eastAsiaTheme="minorEastAsia" w:hAnsi="Times New Roman" w:cs="Times New Roman"/>
-        </w:rPr>
-        <w:t>and</w:t>
-      </w:r>
-      <w:proofErr w:type="gramEnd"/>
-      <w:r>
-        <w:rPr>
-          <w:rFonts w:ascii="Times New Roman" w:eastAsiaTheme="minorEastAsia" w:hAnsi="Times New Roman" w:cs="Times New Roman"/>
-        </w:rPr>
-        <w:t xml:space="preserve"> the corresponding coefficient is the slope parameter. In this setup, the condition </w:t>
+        <w:t xml:space="preserve"> indicating intercept changes immediately upon transfer. The pre period and post period county the number of years pre or post year zero (transfer year) in either state and the corresponding coefficient is the slope parameter. In this setup, the condition </w:t>
       </w:r>
       <m:oMath>
         <m:d>
@@ -4227,35 +4135,7 @@
         <w:rPr>
           <w:rFonts w:ascii="Times New Roman" w:hAnsi="Times New Roman" w:cs="Times New Roman"/>
         </w:rPr>
-        <w:t xml:space="preserve">Initial LPM results show a </w:t>
-      </w:r>
-      <w:proofErr w:type="gramStart"/>
-      <w:r>
-        <w:rPr>
-          <w:rFonts w:ascii="Times New Roman" w:hAnsi="Times New Roman" w:cs="Times New Roman"/>
-        </w:rPr>
-        <w:t>2 percentage</w:t>
-      </w:r>
-      <w:proofErr w:type="gramEnd"/>
-      <w:r>
-        <w:rPr>
-          <w:rFonts w:ascii="Times New Roman" w:hAnsi="Times New Roman" w:cs="Times New Roman"/>
-        </w:rPr>
-        <w:t xml:space="preserve"> point increase in the likelihood of receiving a violation for the treatment properties. Likewise, properties in poor and black neighborhoods are more likely to receive violations as are older and larger properties. The inclusion of fixed effects lowers the magnitude to 1 percentage </w:t>
-      </w:r>
-      <w:proofErr w:type="gramStart"/>
-      <w:r>
-        <w:rPr>
-          <w:rFonts w:ascii="Times New Roman" w:hAnsi="Times New Roman" w:cs="Times New Roman"/>
-        </w:rPr>
-        <w:t>point, but</w:t>
-      </w:r>
-      <w:proofErr w:type="gramEnd"/>
-      <w:r>
-        <w:rPr>
-          <w:rFonts w:ascii="Times New Roman" w:hAnsi="Times New Roman" w:cs="Times New Roman"/>
-        </w:rPr>
-        <w:t xml:space="preserve"> remains statistically significant. </w:t>
+        <w:t xml:space="preserve">Initial LPM results show a 2 percentage point increase in the likelihood of receiving a violation for the treatment properties. Likewise, properties in poor and black neighborhoods are more likely to receive violations as are older and larger properties. The inclusion of fixed effects lowers the magnitude to 1 percentage point, but remains statistically significant. </w:t>
       </w:r>
     </w:p>
     <w:p>
@@ -4297,19 +4177,11 @@
           <w:rFonts w:ascii="Times New Roman" w:hAnsi="Times New Roman" w:cs="Times New Roman"/>
         </w:rPr>
       </w:pPr>
-      <w:proofErr w:type="gramStart"/>
-      <w:r>
-        <w:rPr>
-          <w:rFonts w:ascii="Times New Roman" w:hAnsi="Times New Roman" w:cs="Times New Roman"/>
-        </w:rPr>
-        <w:t>Author</w:t>
-      </w:r>
-      <w:proofErr w:type="gramEnd"/>
-      <w:r>
-        <w:rPr>
-          <w:rFonts w:ascii="Times New Roman" w:hAnsi="Times New Roman" w:cs="Times New Roman"/>
-        </w:rPr>
-        <w:t xml:space="preserve"> then identifies “high poverty neighborhoods” with more than 40% of residents below the 2000 poverty line and then compares the density of LLC ownership and finds a higher density in the poor neighborhoods. The author then estimates the first two models on each subsample and finds significantly higher probabilities in the poor neighborhoods. </w:t>
+      <w:r>
+        <w:rPr>
+          <w:rFonts w:ascii="Times New Roman" w:hAnsi="Times New Roman" w:cs="Times New Roman"/>
+        </w:rPr>
+        <w:t xml:space="preserve">Author then identifies “high poverty neighborhoods” with more than 40% of residents below the 2000 poverty line and then compares the density of LLC ownership and finds a higher density in the poor neighborhoods. The author then estimates the first two models on each subsample and finds significantly higher probabilities in the poor neighborhoods. </w:t>
       </w:r>
     </w:p>
     <w:p>
@@ -5910,21 +5782,7 @@
         <w:rPr>
           <w:rFonts w:ascii="Times New Roman" w:hAnsi="Times New Roman" w:cs="Times New Roman"/>
         </w:rPr>
-        <w:t xml:space="preserve"> apartment, </w:t>
-      </w:r>
-      <w:proofErr w:type="gramStart"/>
-      <w:r>
-        <w:rPr>
-          <w:rFonts w:ascii="Times New Roman" w:hAnsi="Times New Roman" w:cs="Times New Roman"/>
-        </w:rPr>
-        <w:t>4 bedroom</w:t>
-      </w:r>
-      <w:proofErr w:type="gramEnd"/>
-      <w:r>
-        <w:rPr>
-          <w:rFonts w:ascii="Times New Roman" w:hAnsi="Times New Roman" w:cs="Times New Roman"/>
-        </w:rPr>
-        <w:t xml:space="preserve">, single family, </w:t>
+        <w:t xml:space="preserve"> apartment, 4 bedroom, single family, </w:t>
       </w:r>
       <w:proofErr w:type="spellStart"/>
       <w:r>
@@ -6463,21 +6321,7 @@
         <w:rPr>
           <w:rFonts w:ascii="Times New Roman" w:hAnsi="Times New Roman" w:cs="Times New Roman"/>
         </w:rPr>
-        <w:t xml:space="preserve">Estimation of the above equation shows the revealed preferences for property and neighborhood types. The authors argue that SLLs tend to avoid areas with high vacancy rates and high poverty while gravitating toward areas with high Hispanic and Black minority shares. LTRs seem to target newer mid-size </w:t>
-      </w:r>
-      <w:proofErr w:type="gramStart"/>
-      <w:r>
-        <w:rPr>
-          <w:rFonts w:ascii="Times New Roman" w:hAnsi="Times New Roman" w:cs="Times New Roman"/>
-        </w:rPr>
-        <w:t>singled</w:t>
-      </w:r>
-      <w:proofErr w:type="gramEnd"/>
-      <w:r>
-        <w:rPr>
-          <w:rFonts w:ascii="Times New Roman" w:hAnsi="Times New Roman" w:cs="Times New Roman"/>
-        </w:rPr>
-        <w:t xml:space="preserve"> family housing in neighborhoods with healthy rental markets (low vacancy and low poverty) in high-minority areas. </w:t>
+        <w:t xml:space="preserve">Estimation of the above equation shows the revealed preferences for property and neighborhood types. The authors argue that SLLs tend to avoid areas with high vacancy rates and high poverty while gravitating toward areas with high Hispanic and Black minority shares. LTRs seem to target newer mid-size singled family housing in neighborhoods with healthy rental markets (low vacancy and low poverty) in high-minority areas. </w:t>
       </w:r>
     </w:p>
     <w:p>
@@ -10249,21 +10093,7 @@
         <w:rPr>
           <w:rFonts w:ascii="Times New Roman" w:eastAsiaTheme="minorEastAsia" w:hAnsi="Times New Roman" w:cs="Times New Roman"/>
         </w:rPr>
-        <w:t xml:space="preserve">For rents, there is an increase in the rent charged and this increase </w:t>
-      </w:r>
-      <w:proofErr w:type="gramStart"/>
-      <w:r>
-        <w:rPr>
-          <w:rFonts w:ascii="Times New Roman" w:eastAsiaTheme="minorEastAsia" w:hAnsi="Times New Roman" w:cs="Times New Roman"/>
-        </w:rPr>
-        <w:t>in</w:t>
-      </w:r>
-      <w:proofErr w:type="gramEnd"/>
-      <w:r>
-        <w:rPr>
-          <w:rFonts w:ascii="Times New Roman" w:eastAsiaTheme="minorEastAsia" w:hAnsi="Times New Roman" w:cs="Times New Roman"/>
-        </w:rPr>
-        <w:t xml:space="preserve"> seen mainly among the acquired homes</w:t>
+        <w:t>For rents, there is an increase in the rent charged and this increase in seen mainly among the acquired homes</w:t>
       </w:r>
       <w:r>
         <w:rPr>
@@ -10315,21 +10145,7 @@
         <w:rPr>
           <w:rFonts w:ascii="Times New Roman" w:eastAsiaTheme="minorEastAsia" w:hAnsi="Times New Roman" w:cs="Times New Roman"/>
         </w:rPr>
-        <w:t xml:space="preserve">Replacing the rental index with home value (also from Zillow), they show no significant increase in value from the merger; however, after two years, there is a slight increase in cases of any overlap (but not the </w:t>
-      </w:r>
-      <w:proofErr w:type="gramStart"/>
-      <w:r>
-        <w:rPr>
-          <w:rFonts w:ascii="Times New Roman" w:eastAsiaTheme="minorEastAsia" w:hAnsi="Times New Roman" w:cs="Times New Roman"/>
-        </w:rPr>
-        <w:t>5 or more property</w:t>
-      </w:r>
-      <w:proofErr w:type="gramEnd"/>
-      <w:r>
-        <w:rPr>
-          <w:rFonts w:ascii="Times New Roman" w:eastAsiaTheme="minorEastAsia" w:hAnsi="Times New Roman" w:cs="Times New Roman"/>
-        </w:rPr>
-        <w:t xml:space="preserve"> version).</w:t>
+        <w:t>Replacing the rental index with home value (also from Zillow), they show no significant increase in value from the merger; however, after two years, there is a slight increase in cases of any overlap (but not the 5 or more property version).</w:t>
       </w:r>
     </w:p>
     <w:p>
@@ -10521,7 +10337,6 @@
         <w:t xml:space="preserve">The introduction of the paper presents some data from individual cities such as New York with data from CoreLogic and for the rest of the U.S. using data from National Association of Realtors surveys. Other </w:t>
       </w:r>
       <w:proofErr w:type="spellStart"/>
-      <w:proofErr w:type="gramStart"/>
       <w:r>
         <w:rPr>
           <w:rFonts w:ascii="Times New Roman" w:eastAsiaTheme="minorEastAsia" w:hAnsi="Times New Roman" w:cs="Times New Roman"/>
@@ -10529,7 +10344,6 @@
         <w:t>datasources</w:t>
       </w:r>
       <w:proofErr w:type="spellEnd"/>
-      <w:proofErr w:type="gramEnd"/>
       <w:r>
         <w:rPr>
           <w:rFonts w:ascii="Times New Roman" w:eastAsiaTheme="minorEastAsia" w:hAnsi="Times New Roman" w:cs="Times New Roman"/>
@@ -13453,21 +13267,7 @@
         <w:rPr>
           <w:rFonts w:ascii="Times New Roman" w:eastAsiaTheme="minorEastAsia" w:hAnsi="Times New Roman" w:cs="Times New Roman"/>
         </w:rPr>
-        <w:t xml:space="preserve">. Recipients of bequests are random with the </w:t>
-      </w:r>
-      <w:proofErr w:type="gramStart"/>
-      <w:r>
-        <w:rPr>
-          <w:rFonts w:ascii="Times New Roman" w:eastAsiaTheme="minorEastAsia" w:hAnsi="Times New Roman" w:cs="Times New Roman"/>
-        </w:rPr>
-        <w:t>exceptions</w:t>
-      </w:r>
-      <w:proofErr w:type="gramEnd"/>
-      <w:r>
-        <w:rPr>
-          <w:rFonts w:ascii="Times New Roman" w:eastAsiaTheme="minorEastAsia" w:hAnsi="Times New Roman" w:cs="Times New Roman"/>
-        </w:rPr>
-        <w:t xml:space="preserve"> that they be between the age of 21 and 65 and that patient household bequests go only to patient households and impatient bequests go only to impatient households. The size of the bequest is drawn from a distribution that is different for each household type and equal to </w:t>
+        <w:t xml:space="preserve">. Recipients of bequests are random with the exceptions that they be between the age of 21 and 65 and that patient household bequests go only to patient households and impatient bequests go only to impatient households. The size of the bequest is drawn from a distribution that is different for each household type and equal to </w:t>
       </w:r>
       <m:oMath>
         <m:sSub>
@@ -13825,21 +13625,7 @@
         <w:rPr>
           <w:rFonts w:ascii="Times New Roman" w:eastAsiaTheme="minorEastAsia" w:hAnsi="Times New Roman" w:cs="Times New Roman"/>
         </w:rPr>
-        <w:t xml:space="preserve">Given this, the location and tenure choice </w:t>
-      </w:r>
-      <w:proofErr w:type="gramStart"/>
-      <w:r>
-        <w:rPr>
-          <w:rFonts w:ascii="Times New Roman" w:eastAsiaTheme="minorEastAsia" w:hAnsi="Times New Roman" w:cs="Times New Roman"/>
-        </w:rPr>
-        <w:t>is</w:t>
-      </w:r>
-      <w:proofErr w:type="gramEnd"/>
-      <w:r>
-        <w:rPr>
-          <w:rFonts w:ascii="Times New Roman" w:eastAsiaTheme="minorEastAsia" w:hAnsi="Times New Roman" w:cs="Times New Roman"/>
-        </w:rPr>
-        <w:t xml:space="preserve"> based on the value function:</w:t>
+        <w:t>Given this, the location and tenure choice is based on the value function:</w:t>
       </w:r>
     </w:p>
     <w:p>
@@ -14040,14 +13826,12 @@
         </w:rPr>
         <w:t xml:space="preserve">Note that each value function has a Bellman equation for both types of </w:t>
       </w:r>
-      <w:proofErr w:type="gramStart"/>
       <w:r>
         <w:rPr>
           <w:rFonts w:ascii="Times New Roman" w:eastAsiaTheme="minorEastAsia" w:hAnsi="Times New Roman" w:cs="Times New Roman"/>
         </w:rPr>
         <w:t>household</w:t>
       </w:r>
-      <w:proofErr w:type="gramEnd"/>
       <w:r>
         <w:rPr>
           <w:rFonts w:ascii="Times New Roman" w:eastAsiaTheme="minorEastAsia" w:hAnsi="Times New Roman" w:cs="Times New Roman"/>
@@ -18788,21 +18572,7 @@
         <w:rPr>
           <w:rFonts w:ascii="Times New Roman" w:eastAsiaTheme="minorEastAsia" w:hAnsi="Times New Roman" w:cs="Times New Roman"/>
         </w:rPr>
-        <w:t xml:space="preserve">Likewise, there are </w:t>
-      </w:r>
-      <w:proofErr w:type="gramStart"/>
-      <w:r>
-        <w:rPr>
-          <w:rFonts w:ascii="Times New Roman" w:eastAsiaTheme="minorEastAsia" w:hAnsi="Times New Roman" w:cs="Times New Roman"/>
-        </w:rPr>
-        <w:t>a large number of</w:t>
-      </w:r>
-      <w:proofErr w:type="gramEnd"/>
-      <w:r>
-        <w:rPr>
-          <w:rFonts w:ascii="Times New Roman" w:eastAsiaTheme="minorEastAsia" w:hAnsi="Times New Roman" w:cs="Times New Roman"/>
-        </w:rPr>
-        <w:t xml:space="preserve"> identical developers in each location that act competitively that produce new housing units at a price </w:t>
+        <w:t xml:space="preserve">Likewise, there are a large number of identical developers in each location that act competitively that produce new housing units at a price </w:t>
       </w:r>
       <m:oMath>
         <m:sSubSup>
@@ -18847,21 +18617,7 @@
         <w:rPr>
           <w:rFonts w:ascii="Times New Roman" w:eastAsiaTheme="minorEastAsia" w:hAnsi="Times New Roman" w:cs="Times New Roman"/>
         </w:rPr>
-        <w:t xml:space="preserve"> per unit. All developers </w:t>
-      </w:r>
-      <w:proofErr w:type="gramStart"/>
-      <w:r>
-        <w:rPr>
-          <w:rFonts w:ascii="Times New Roman" w:eastAsiaTheme="minorEastAsia" w:hAnsi="Times New Roman" w:cs="Times New Roman"/>
-        </w:rPr>
-        <w:t>are located in</w:t>
-      </w:r>
-      <w:proofErr w:type="gramEnd"/>
-      <w:r>
-        <w:rPr>
-          <w:rFonts w:ascii="Times New Roman" w:eastAsiaTheme="minorEastAsia" w:hAnsi="Times New Roman" w:cs="Times New Roman"/>
-        </w:rPr>
-        <w:t xml:space="preserve"> the urban core with the existing housing stock at a given location equal to </w:t>
+        <w:t xml:space="preserve"> per unit. All developers are located in the urban core with the existing housing stock at a given location equal to </w:t>
       </w:r>
       <m:oMath>
         <m:sSubSup>
@@ -19383,21 +19139,7 @@
         <w:rPr>
           <w:rFonts w:ascii="Times New Roman" w:eastAsiaTheme="minorEastAsia" w:hAnsi="Times New Roman" w:cs="Times New Roman"/>
         </w:rPr>
-        <w:t xml:space="preserve">Note there are two sources on nonlinearity in this equation. First </w:t>
-      </w:r>
-      <w:proofErr w:type="gramStart"/>
-      <w:r>
-        <w:rPr>
-          <w:rFonts w:ascii="Times New Roman" w:eastAsiaTheme="minorEastAsia" w:hAnsi="Times New Roman" w:cs="Times New Roman"/>
-        </w:rPr>
-        <w:t>is</w:t>
-      </w:r>
-      <w:proofErr w:type="gramEnd"/>
-      <w:r>
-        <w:rPr>
-          <w:rFonts w:ascii="Times New Roman" w:eastAsiaTheme="minorEastAsia" w:hAnsi="Times New Roman" w:cs="Times New Roman"/>
-        </w:rPr>
-        <w:t xml:space="preserve"> the decreasing returns to scale and the second is the </w:t>
+        <w:t xml:space="preserve">Note there are two sources on nonlinearity in this equation. First is the decreasing returns to scale and the second is the </w:t>
       </w:r>
       <m:oMath>
         <m:sSup>
@@ -23449,15 +23191,706 @@
     </w:p>
     <w:p>
       <w:pPr>
-        <w:tabs>
-          <w:tab w:val="right" w:pos="9000"/>
-          <w:tab w:val="right" w:pos="9360"/>
-        </w:tabs>
-        <w:spacing w:after="0" w:line="240" w:lineRule="auto"/>
-        <w:rPr>
-          <w:rFonts w:ascii="Times New Roman" w:eastAsiaTheme="minorEastAsia" w:hAnsi="Times New Roman" w:cs="Times New Roman"/>
-        </w:rPr>
-      </w:pPr>
+        <w:rPr>
+          <w:rFonts w:ascii="Times New Roman" w:eastAsiaTheme="minorEastAsia" w:hAnsi="Times New Roman" w:cs="Times New Roman"/>
+        </w:rPr>
+      </w:pPr>
+      <w:r>
+        <w:rPr>
+          <w:rFonts w:ascii="Times New Roman" w:eastAsiaTheme="minorEastAsia" w:hAnsi="Times New Roman" w:cs="Times New Roman"/>
+        </w:rPr>
+        <w:br w:type="page"/>
+      </w:r>
+    </w:p>
+    <w:p>
+      <w:pPr>
+        <w:tabs>
+          <w:tab w:val="right" w:pos="9000"/>
+          <w:tab w:val="right" w:pos="9360"/>
+        </w:tabs>
+        <w:spacing w:after="0" w:line="240" w:lineRule="auto"/>
+        <w:rPr>
+          <w:rFonts w:ascii="Times New Roman" w:eastAsiaTheme="minorEastAsia" w:hAnsi="Times New Roman" w:cs="Times New Roman"/>
+        </w:rPr>
+      </w:pPr>
+      <w:r>
+        <w:rPr>
+          <w:rFonts w:ascii="Times New Roman" w:eastAsiaTheme="minorEastAsia" w:hAnsi="Times New Roman" w:cs="Times New Roman"/>
+        </w:rPr>
+        <w:lastRenderedPageBreak/>
+        <w:t xml:space="preserve">Mayer, Yanling G. &amp; Edward F. </w:t>
+      </w:r>
+      <w:proofErr w:type="spellStart"/>
+      <w:r>
+        <w:rPr>
+          <w:rFonts w:ascii="Times New Roman" w:eastAsiaTheme="minorEastAsia" w:hAnsi="Times New Roman" w:cs="Times New Roman"/>
+        </w:rPr>
+        <w:t>Pierzak</w:t>
+      </w:r>
+      <w:proofErr w:type="spellEnd"/>
+      <w:r>
+        <w:rPr>
+          <w:rFonts w:ascii="Times New Roman" w:eastAsiaTheme="minorEastAsia" w:hAnsi="Times New Roman" w:cs="Times New Roman"/>
+        </w:rPr>
+        <w:t xml:space="preserve"> (2022). “The Impact of Qualified Opportunity Zones on Existing Single-Family House Prices” Cityscape, 24(1), pp 133 – 148</w:t>
+      </w:r>
+    </w:p>
+    <w:p>
+      <w:pPr>
+        <w:tabs>
+          <w:tab w:val="right" w:pos="9000"/>
+          <w:tab w:val="right" w:pos="9360"/>
+        </w:tabs>
+        <w:spacing w:after="0" w:line="240" w:lineRule="auto"/>
+        <w:rPr>
+          <w:rFonts w:ascii="Times New Roman" w:eastAsiaTheme="minorEastAsia" w:hAnsi="Times New Roman" w:cs="Times New Roman"/>
+        </w:rPr>
+      </w:pPr>
+    </w:p>
+    <w:p>
+      <w:pPr>
+        <w:pStyle w:val="ListParagraph"/>
+        <w:numPr>
+          <w:ilvl w:val="0"/>
+          <w:numId w:val="18"/>
+        </w:numPr>
+        <w:tabs>
+          <w:tab w:val="right" w:pos="9000"/>
+          <w:tab w:val="right" w:pos="9360"/>
+        </w:tabs>
+        <w:spacing w:after="0" w:line="240" w:lineRule="auto"/>
+        <w:rPr>
+          <w:rFonts w:ascii="Times New Roman" w:eastAsiaTheme="minorEastAsia" w:hAnsi="Times New Roman" w:cs="Times New Roman"/>
+        </w:rPr>
+      </w:pPr>
+      <w:r>
+        <w:rPr>
+          <w:rFonts w:ascii="Times New Roman" w:eastAsiaTheme="minorEastAsia" w:hAnsi="Times New Roman" w:cs="Times New Roman"/>
+        </w:rPr>
+        <w:t>Opportunity zones are part of the PCTA of 2017 and provide tax incentives for investment in areas in need of redevelopment.</w:t>
+      </w:r>
+    </w:p>
+    <w:p>
+      <w:pPr>
+        <w:pStyle w:val="ListParagraph"/>
+        <w:numPr>
+          <w:ilvl w:val="0"/>
+          <w:numId w:val="18"/>
+        </w:numPr>
+        <w:tabs>
+          <w:tab w:val="right" w:pos="9000"/>
+          <w:tab w:val="right" w:pos="9360"/>
+        </w:tabs>
+        <w:spacing w:after="0" w:line="240" w:lineRule="auto"/>
+        <w:rPr>
+          <w:rFonts w:ascii="Times New Roman" w:eastAsiaTheme="minorEastAsia" w:hAnsi="Times New Roman" w:cs="Times New Roman"/>
+        </w:rPr>
+      </w:pPr>
+      <w:r>
+        <w:rPr>
+          <w:rFonts w:ascii="Times New Roman" w:eastAsiaTheme="minorEastAsia" w:hAnsi="Times New Roman" w:cs="Times New Roman"/>
+        </w:rPr>
+        <w:t>Designated by census tract and are typically low-income communities.</w:t>
+      </w:r>
+    </w:p>
+    <w:p>
+      <w:pPr>
+        <w:pStyle w:val="ListParagraph"/>
+        <w:numPr>
+          <w:ilvl w:val="0"/>
+          <w:numId w:val="18"/>
+        </w:numPr>
+        <w:tabs>
+          <w:tab w:val="right" w:pos="9000"/>
+          <w:tab w:val="right" w:pos="9360"/>
+        </w:tabs>
+        <w:spacing w:after="0" w:line="240" w:lineRule="auto"/>
+        <w:rPr>
+          <w:rFonts w:ascii="Times New Roman" w:eastAsiaTheme="minorEastAsia" w:hAnsi="Times New Roman" w:cs="Times New Roman"/>
+        </w:rPr>
+      </w:pPr>
+      <w:r>
+        <w:rPr>
+          <w:rFonts w:ascii="Times New Roman" w:eastAsiaTheme="minorEastAsia" w:hAnsi="Times New Roman" w:cs="Times New Roman"/>
+        </w:rPr>
+        <w:t xml:space="preserve">To meet the </w:t>
+      </w:r>
+      <w:r>
+        <w:rPr>
+          <w:rFonts w:ascii="Times New Roman" w:eastAsiaTheme="minorEastAsia" w:hAnsi="Times New Roman" w:cs="Times New Roman"/>
+        </w:rPr>
+        <w:t>five-year</w:t>
+      </w:r>
+      <w:r>
+        <w:rPr>
+          <w:rFonts w:ascii="Times New Roman" w:eastAsiaTheme="minorEastAsia" w:hAnsi="Times New Roman" w:cs="Times New Roman"/>
+        </w:rPr>
+        <w:t xml:space="preserve"> holding period, investors had to invest by no latter than 2021 and the program is designed to end in 2026. As of the end of 2019, more than $75 billion had been invested.</w:t>
+      </w:r>
+    </w:p>
+    <w:p>
+      <w:pPr>
+        <w:pStyle w:val="ListParagraph"/>
+        <w:numPr>
+          <w:ilvl w:val="0"/>
+          <w:numId w:val="18"/>
+        </w:numPr>
+        <w:tabs>
+          <w:tab w:val="right" w:pos="9000"/>
+          <w:tab w:val="right" w:pos="9360"/>
+        </w:tabs>
+        <w:spacing w:after="0" w:line="240" w:lineRule="auto"/>
+        <w:rPr>
+          <w:rFonts w:ascii="Times New Roman" w:eastAsiaTheme="minorEastAsia" w:hAnsi="Times New Roman" w:cs="Times New Roman"/>
+        </w:rPr>
+      </w:pPr>
+      <w:r>
+        <w:rPr>
+          <w:rFonts w:ascii="Times New Roman" w:eastAsiaTheme="minorEastAsia" w:hAnsi="Times New Roman" w:cs="Times New Roman"/>
+        </w:rPr>
+        <w:t xml:space="preserve">This time crunch may have </w:t>
+      </w:r>
+      <w:r>
+        <w:rPr>
+          <w:rFonts w:ascii="Times New Roman" w:eastAsiaTheme="minorEastAsia" w:hAnsi="Times New Roman" w:cs="Times New Roman"/>
+        </w:rPr>
+        <w:t>led</w:t>
+      </w:r>
+      <w:r>
+        <w:rPr>
+          <w:rFonts w:ascii="Times New Roman" w:eastAsiaTheme="minorEastAsia" w:hAnsi="Times New Roman" w:cs="Times New Roman"/>
+        </w:rPr>
+        <w:t xml:space="preserve"> to higher than usual premium for properties within OZs with some early studies showing 14 to 20% price premiums for commercial redevelopment (apartments, office, retail, etc.)</w:t>
+      </w:r>
+    </w:p>
+    <w:p>
+      <w:pPr>
+        <w:pStyle w:val="ListParagraph"/>
+        <w:numPr>
+          <w:ilvl w:val="0"/>
+          <w:numId w:val="18"/>
+        </w:numPr>
+        <w:tabs>
+          <w:tab w:val="right" w:pos="9000"/>
+          <w:tab w:val="right" w:pos="9360"/>
+        </w:tabs>
+        <w:spacing w:after="0" w:line="240" w:lineRule="auto"/>
+        <w:rPr>
+          <w:rFonts w:ascii="Times New Roman" w:eastAsiaTheme="minorEastAsia" w:hAnsi="Times New Roman" w:cs="Times New Roman"/>
+        </w:rPr>
+      </w:pPr>
+      <w:r>
+        <w:rPr>
+          <w:rFonts w:ascii="Times New Roman" w:eastAsiaTheme="minorEastAsia" w:hAnsi="Times New Roman" w:cs="Times New Roman"/>
+        </w:rPr>
+        <w:t>Study uses CoreLogic data on transactions from 2015 to 2020.</w:t>
+      </w:r>
+    </w:p>
+    <w:p>
+      <w:pPr>
+        <w:pStyle w:val="ListParagraph"/>
+        <w:numPr>
+          <w:ilvl w:val="0"/>
+          <w:numId w:val="18"/>
+        </w:numPr>
+        <w:tabs>
+          <w:tab w:val="right" w:pos="9000"/>
+          <w:tab w:val="right" w:pos="9360"/>
+        </w:tabs>
+        <w:spacing w:after="0" w:line="240" w:lineRule="auto"/>
+        <w:rPr>
+          <w:rFonts w:ascii="Times New Roman" w:eastAsiaTheme="minorEastAsia" w:hAnsi="Times New Roman" w:cs="Times New Roman"/>
+        </w:rPr>
+      </w:pPr>
+      <w:r>
+        <w:rPr>
+          <w:rFonts w:ascii="Times New Roman" w:eastAsiaTheme="minorEastAsia" w:hAnsi="Times New Roman" w:cs="Times New Roman"/>
+        </w:rPr>
+        <w:t>Authors use a weighted repeat sales method to create five indices: OZ designated tracts, OZ eligible, but not designated tracts, low price, all prices, and high price.</w:t>
+      </w:r>
+    </w:p>
+    <w:p>
+      <w:pPr>
+        <w:pStyle w:val="ListParagraph"/>
+        <w:numPr>
+          <w:ilvl w:val="0"/>
+          <w:numId w:val="18"/>
+        </w:numPr>
+        <w:tabs>
+          <w:tab w:val="right" w:pos="9000"/>
+          <w:tab w:val="right" w:pos="9360"/>
+        </w:tabs>
+        <w:spacing w:after="0" w:line="240" w:lineRule="auto"/>
+        <w:rPr>
+          <w:rFonts w:ascii="Times New Roman" w:eastAsiaTheme="minorEastAsia" w:hAnsi="Times New Roman" w:cs="Times New Roman"/>
+        </w:rPr>
+      </w:pPr>
+      <w:r>
+        <w:rPr>
+          <w:rFonts w:ascii="Times New Roman" w:eastAsiaTheme="minorEastAsia" w:hAnsi="Times New Roman" w:cs="Times New Roman"/>
+        </w:rPr>
+        <w:t xml:space="preserve">The price indices </w:t>
+      </w:r>
+      <w:r>
+        <w:rPr>
+          <w:rFonts w:ascii="Times New Roman" w:eastAsiaTheme="minorEastAsia" w:hAnsi="Times New Roman" w:cs="Times New Roman"/>
+        </w:rPr>
+        <w:t>seem</w:t>
+      </w:r>
+      <w:r>
+        <w:rPr>
+          <w:rFonts w:ascii="Times New Roman" w:eastAsiaTheme="minorEastAsia" w:hAnsi="Times New Roman" w:cs="Times New Roman"/>
+        </w:rPr>
+        <w:t xml:space="preserve"> to indicate little to no discernible impact on single-family housing.</w:t>
+      </w:r>
+    </w:p>
+    <w:p>
+      <w:pPr>
+        <w:pStyle w:val="ListParagraph"/>
+        <w:numPr>
+          <w:ilvl w:val="0"/>
+          <w:numId w:val="18"/>
+        </w:numPr>
+        <w:tabs>
+          <w:tab w:val="right" w:pos="9000"/>
+          <w:tab w:val="right" w:pos="9360"/>
+        </w:tabs>
+        <w:spacing w:after="0" w:line="240" w:lineRule="auto"/>
+        <w:rPr>
+          <w:rFonts w:ascii="Times New Roman" w:eastAsiaTheme="minorEastAsia" w:hAnsi="Times New Roman" w:cs="Times New Roman"/>
+        </w:rPr>
+      </w:pPr>
+      <w:r>
+        <w:rPr>
+          <w:rFonts w:ascii="Times New Roman" w:eastAsiaTheme="minorEastAsia" w:hAnsi="Times New Roman" w:cs="Times New Roman"/>
+        </w:rPr>
+        <w:t xml:space="preserve">Control variables </w:t>
+      </w:r>
+      <w:r>
+        <w:rPr>
+          <w:rFonts w:ascii="Times New Roman" w:eastAsiaTheme="minorEastAsia" w:hAnsi="Times New Roman" w:cs="Times New Roman"/>
+        </w:rPr>
+        <w:t>include</w:t>
+      </w:r>
+      <w:r>
+        <w:rPr>
+          <w:rFonts w:ascii="Times New Roman" w:eastAsiaTheme="minorEastAsia" w:hAnsi="Times New Roman" w:cs="Times New Roman"/>
+        </w:rPr>
+        <w:t xml:space="preserve"> Population, median household income, low-income community indicator, BA or higher, ownership rate, median apartment rent, vacancy rate, indicator for gentrification (significant change in socioeconomic makeup).</w:t>
+      </w:r>
+    </w:p>
+    <w:p>
+      <w:pPr>
+        <w:pStyle w:val="ListParagraph"/>
+        <w:numPr>
+          <w:ilvl w:val="0"/>
+          <w:numId w:val="18"/>
+        </w:numPr>
+        <w:tabs>
+          <w:tab w:val="right" w:pos="9000"/>
+          <w:tab w:val="right" w:pos="9360"/>
+        </w:tabs>
+        <w:spacing w:after="0" w:line="240" w:lineRule="auto"/>
+        <w:rPr>
+          <w:rFonts w:ascii="Times New Roman" w:eastAsiaTheme="minorEastAsia" w:hAnsi="Times New Roman" w:cs="Times New Roman"/>
+        </w:rPr>
+      </w:pPr>
+      <w:r>
+        <w:rPr>
+          <w:rFonts w:ascii="Times New Roman" w:eastAsiaTheme="minorEastAsia" w:hAnsi="Times New Roman" w:cs="Times New Roman"/>
+        </w:rPr>
+        <w:t xml:space="preserve">Housing characteristics </w:t>
+      </w:r>
+      <w:r>
+        <w:rPr>
+          <w:rFonts w:ascii="Times New Roman" w:eastAsiaTheme="minorEastAsia" w:hAnsi="Times New Roman" w:cs="Times New Roman"/>
+        </w:rPr>
+        <w:t>include</w:t>
+      </w:r>
+      <w:r>
+        <w:rPr>
+          <w:rFonts w:ascii="Times New Roman" w:eastAsiaTheme="minorEastAsia" w:hAnsi="Times New Roman" w:cs="Times New Roman"/>
+        </w:rPr>
+        <w:t xml:space="preserve"> Market HIP, sale price, living area, lot area, bedrooms, full baths, age, and indicators for sale year.</w:t>
+      </w:r>
+    </w:p>
+    <w:p>
+      <w:pPr>
+        <w:pStyle w:val="ListParagraph"/>
+        <w:numPr>
+          <w:ilvl w:val="0"/>
+          <w:numId w:val="18"/>
+        </w:numPr>
+        <w:tabs>
+          <w:tab w:val="right" w:pos="9000"/>
+          <w:tab w:val="right" w:pos="9360"/>
+        </w:tabs>
+        <w:spacing w:after="0" w:line="240" w:lineRule="auto"/>
+        <w:rPr>
+          <w:rFonts w:ascii="Times New Roman" w:eastAsiaTheme="minorEastAsia" w:hAnsi="Times New Roman" w:cs="Times New Roman"/>
+        </w:rPr>
+      </w:pPr>
+      <w:r>
+        <w:rPr>
+          <w:rFonts w:ascii="Times New Roman" w:eastAsiaTheme="minorEastAsia" w:hAnsi="Times New Roman" w:cs="Times New Roman"/>
+        </w:rPr>
+        <w:t xml:space="preserve">Estimate a difference-in-difference model using OLS. </w:t>
+      </w:r>
+      <w:r>
+        <w:rPr>
+          <w:rFonts w:ascii="Times New Roman" w:eastAsiaTheme="minorEastAsia" w:hAnsi="Times New Roman" w:cs="Times New Roman"/>
+        </w:rPr>
+        <w:t xml:space="preserve">Results find that prices in OZ designated areas where 11% lower compared to the 2017 base year and 24 percent higher in 2020. OZ tracts saw increase of about 1.4%, 2.4% and 3% in each year 2018 through 2020. </w:t>
+      </w:r>
+    </w:p>
+    <w:p>
+      <w:pPr>
+        <w:pStyle w:val="ListParagraph"/>
+        <w:numPr>
+          <w:ilvl w:val="0"/>
+          <w:numId w:val="18"/>
+        </w:numPr>
+        <w:tabs>
+          <w:tab w:val="right" w:pos="9000"/>
+          <w:tab w:val="right" w:pos="9360"/>
+        </w:tabs>
+        <w:spacing w:after="0" w:line="240" w:lineRule="auto"/>
+        <w:rPr>
+          <w:rFonts w:ascii="Times New Roman" w:eastAsiaTheme="minorEastAsia" w:hAnsi="Times New Roman" w:cs="Times New Roman"/>
+        </w:rPr>
+      </w:pPr>
+      <w:r>
+        <w:rPr>
+          <w:rFonts w:ascii="Times New Roman" w:eastAsiaTheme="minorEastAsia" w:hAnsi="Times New Roman" w:cs="Times New Roman"/>
+        </w:rPr>
+        <w:t>Author then splits the sample by age (50 years of age) under the assumption that older homes would need more renovation and thus have a higher rate of return in the program. The results do show higher returns for older home compared to the younger homes in OZ tracts.</w:t>
+      </w:r>
+    </w:p>
+    <w:p>
+      <w:pPr>
+        <w:tabs>
+          <w:tab w:val="right" w:pos="9000"/>
+          <w:tab w:val="right" w:pos="9360"/>
+        </w:tabs>
+        <w:spacing w:after="0" w:line="240" w:lineRule="auto"/>
+        <w:rPr>
+          <w:rFonts w:ascii="Times New Roman" w:eastAsiaTheme="minorEastAsia" w:hAnsi="Times New Roman" w:cs="Times New Roman"/>
+        </w:rPr>
+      </w:pPr>
+    </w:p>
+    <w:p>
+      <w:pPr>
+        <w:tabs>
+          <w:tab w:val="right" w:pos="9000"/>
+          <w:tab w:val="right" w:pos="9360"/>
+        </w:tabs>
+        <w:spacing w:after="0" w:line="240" w:lineRule="auto"/>
+        <w:rPr>
+          <w:rFonts w:ascii="Times New Roman" w:eastAsiaTheme="minorEastAsia" w:hAnsi="Times New Roman" w:cs="Times New Roman"/>
+        </w:rPr>
+      </w:pPr>
+    </w:p>
+    <w:p>
+      <w:pPr>
+        <w:tabs>
+          <w:tab w:val="right" w:pos="9000"/>
+          <w:tab w:val="right" w:pos="9360"/>
+        </w:tabs>
+        <w:spacing w:after="0" w:line="240" w:lineRule="auto"/>
+        <w:rPr>
+          <w:rFonts w:ascii="Times New Roman" w:eastAsiaTheme="minorEastAsia" w:hAnsi="Times New Roman" w:cs="Times New Roman"/>
+        </w:rPr>
+      </w:pPr>
+    </w:p>
+    <w:p>
+      <w:pPr>
+        <w:tabs>
+          <w:tab w:val="right" w:pos="9000"/>
+          <w:tab w:val="right" w:pos="9360"/>
+        </w:tabs>
+        <w:spacing w:after="0" w:line="240" w:lineRule="auto"/>
+        <w:rPr>
+          <w:rFonts w:ascii="Times New Roman" w:eastAsiaTheme="minorEastAsia" w:hAnsi="Times New Roman" w:cs="Times New Roman"/>
+        </w:rPr>
+      </w:pPr>
+    </w:p>
+    <w:p>
+      <w:pPr>
+        <w:tabs>
+          <w:tab w:val="right" w:pos="9000"/>
+          <w:tab w:val="right" w:pos="9360"/>
+        </w:tabs>
+        <w:spacing w:after="0" w:line="240" w:lineRule="auto"/>
+        <w:rPr>
+          <w:rFonts w:ascii="Times New Roman" w:eastAsiaTheme="minorEastAsia" w:hAnsi="Times New Roman" w:cs="Times New Roman"/>
+          <w:b/>
+          <w:bCs/>
+        </w:rPr>
+      </w:pPr>
+      <w:r>
+        <w:rPr>
+          <w:rFonts w:ascii="Times New Roman" w:eastAsiaTheme="minorEastAsia" w:hAnsi="Times New Roman" w:cs="Times New Roman"/>
+          <w:b/>
+          <w:bCs/>
+        </w:rPr>
+        <w:t>References:</w:t>
+      </w:r>
+    </w:p>
+    <w:p>
+      <w:pPr>
+        <w:tabs>
+          <w:tab w:val="right" w:pos="9000"/>
+          <w:tab w:val="right" w:pos="9360"/>
+        </w:tabs>
+        <w:spacing w:after="0" w:line="240" w:lineRule="auto"/>
+        <w:ind w:left="360" w:hanging="360"/>
+        <w:rPr>
+          <w:rFonts w:ascii="Times New Roman" w:eastAsiaTheme="minorEastAsia" w:hAnsi="Times New Roman" w:cs="Times New Roman"/>
+        </w:rPr>
+      </w:pPr>
+      <w:r>
+        <w:rPr>
+          <w:rFonts w:ascii="Times New Roman" w:eastAsiaTheme="minorEastAsia" w:hAnsi="Times New Roman" w:cs="Times New Roman"/>
+        </w:rPr>
+        <w:t xml:space="preserve">Chen, </w:t>
+      </w:r>
+      <w:proofErr w:type="spellStart"/>
+      <w:r>
+        <w:rPr>
+          <w:rFonts w:ascii="Times New Roman" w:eastAsiaTheme="minorEastAsia" w:hAnsi="Times New Roman" w:cs="Times New Roman"/>
+        </w:rPr>
+        <w:t>Jiafeng</w:t>
+      </w:r>
+      <w:proofErr w:type="spellEnd"/>
+      <w:r>
+        <w:rPr>
+          <w:rFonts w:ascii="Times New Roman" w:eastAsiaTheme="minorEastAsia" w:hAnsi="Times New Roman" w:cs="Times New Roman"/>
+        </w:rPr>
+        <w:t>, Edward L. Glaeser, and David Wessel. (2019) “The (Non-) Effect of Opportunity Zones on Housing Prices.” NBER Working Paper 26587. Cambridge, MA: National Bureau of Economic Research.</w:t>
+      </w:r>
+    </w:p>
+    <w:p>
+      <w:pPr>
+        <w:rPr>
+          <w:rFonts w:ascii="Times New Roman" w:eastAsiaTheme="minorEastAsia" w:hAnsi="Times New Roman" w:cs="Times New Roman"/>
+        </w:rPr>
+      </w:pPr>
+      <w:r>
+        <w:rPr>
+          <w:rFonts w:ascii="Times New Roman" w:eastAsiaTheme="minorEastAsia" w:hAnsi="Times New Roman" w:cs="Times New Roman"/>
+        </w:rPr>
+        <w:br w:type="page"/>
+      </w:r>
+    </w:p>
+    <w:p>
+      <w:pPr>
+        <w:tabs>
+          <w:tab w:val="right" w:pos="9000"/>
+          <w:tab w:val="right" w:pos="9360"/>
+        </w:tabs>
+        <w:spacing w:after="0" w:line="240" w:lineRule="auto"/>
+        <w:ind w:left="360" w:hanging="360"/>
+        <w:rPr>
+          <w:rFonts w:ascii="Times New Roman" w:eastAsiaTheme="minorEastAsia" w:hAnsi="Times New Roman" w:cs="Times New Roman"/>
+        </w:rPr>
+      </w:pPr>
+      <w:r>
+        <w:rPr>
+          <w:rFonts w:ascii="Times New Roman" w:eastAsiaTheme="minorEastAsia" w:hAnsi="Times New Roman" w:cs="Times New Roman"/>
+        </w:rPr>
+        <w:lastRenderedPageBreak/>
+        <w:t xml:space="preserve">Chen, </w:t>
+      </w:r>
+      <w:proofErr w:type="spellStart"/>
+      <w:r>
+        <w:rPr>
+          <w:rFonts w:ascii="Times New Roman" w:eastAsiaTheme="minorEastAsia" w:hAnsi="Times New Roman" w:cs="Times New Roman"/>
+        </w:rPr>
+        <w:t>Jiafeng</w:t>
+      </w:r>
+      <w:proofErr w:type="spellEnd"/>
+      <w:r>
+        <w:rPr>
+          <w:rFonts w:ascii="Times New Roman" w:eastAsiaTheme="minorEastAsia" w:hAnsi="Times New Roman" w:cs="Times New Roman"/>
+        </w:rPr>
+        <w:t>, Edward L. Glaeser, and David Wessel. (2019) “The (Non-) Effect of Opportunity Zones on Housing Prices.” NBER Working Paper 26587. Cambridge, MA: National Bureau of Economic Research.</w:t>
+      </w:r>
+    </w:p>
+    <w:p>
+      <w:pPr>
+        <w:tabs>
+          <w:tab w:val="right" w:pos="9000"/>
+          <w:tab w:val="right" w:pos="9360"/>
+        </w:tabs>
+        <w:spacing w:after="0" w:line="240" w:lineRule="auto"/>
+        <w:rPr>
+          <w:rFonts w:ascii="Times New Roman" w:eastAsiaTheme="minorEastAsia" w:hAnsi="Times New Roman" w:cs="Times New Roman"/>
+        </w:rPr>
+      </w:pPr>
+    </w:p>
+    <w:p>
+      <w:pPr>
+        <w:tabs>
+          <w:tab w:val="right" w:pos="9000"/>
+          <w:tab w:val="right" w:pos="9360"/>
+        </w:tabs>
+        <w:spacing w:after="0" w:line="240" w:lineRule="auto"/>
+        <w:rPr>
+          <w:rFonts w:ascii="Times New Roman" w:eastAsiaTheme="minorEastAsia" w:hAnsi="Times New Roman" w:cs="Times New Roman"/>
+        </w:rPr>
+      </w:pPr>
+    </w:p>
+    <w:p>
+      <w:pPr>
+        <w:pStyle w:val="ListParagraph"/>
+        <w:numPr>
+          <w:ilvl w:val="0"/>
+          <w:numId w:val="19"/>
+        </w:numPr>
+        <w:tabs>
+          <w:tab w:val="right" w:pos="9000"/>
+          <w:tab w:val="right" w:pos="9360"/>
+        </w:tabs>
+        <w:spacing w:after="0" w:line="240" w:lineRule="auto"/>
+        <w:rPr>
+          <w:rFonts w:ascii="Times New Roman" w:eastAsiaTheme="minorEastAsia" w:hAnsi="Times New Roman" w:cs="Times New Roman"/>
+        </w:rPr>
+      </w:pPr>
+      <w:r>
+        <w:rPr>
+          <w:rFonts w:ascii="Times New Roman" w:eastAsiaTheme="minorEastAsia" w:hAnsi="Times New Roman" w:cs="Times New Roman"/>
+        </w:rPr>
+        <w:t xml:space="preserve">Using data from the Federal housing Finance Agency (FHFA) that includes repeat sales-indices for single family homes at census tract level, the authors perform three tests: First a comparison of OZ zones to those tracts that qualified but were not designated, secondly, a propensity-score weighted method that includes observed characteristics nonparametrically, and third, OZ zones with bordering tracts. </w:t>
+      </w:r>
+    </w:p>
+    <w:p>
+      <w:pPr>
+        <w:pStyle w:val="ListParagraph"/>
+        <w:numPr>
+          <w:ilvl w:val="0"/>
+          <w:numId w:val="19"/>
+        </w:numPr>
+        <w:tabs>
+          <w:tab w:val="right" w:pos="9000"/>
+          <w:tab w:val="right" w:pos="9360"/>
+        </w:tabs>
+        <w:spacing w:after="0" w:line="240" w:lineRule="auto"/>
+        <w:rPr>
+          <w:rFonts w:ascii="Times New Roman" w:eastAsiaTheme="minorEastAsia" w:hAnsi="Times New Roman" w:cs="Times New Roman"/>
+        </w:rPr>
+      </w:pPr>
+      <w:r>
+        <w:rPr>
+          <w:rFonts w:ascii="Times New Roman" w:eastAsiaTheme="minorEastAsia" w:hAnsi="Times New Roman" w:cs="Times New Roman"/>
+        </w:rPr>
+        <w:t xml:space="preserve">Results generally believe that no future increases in value will exist as prices do not change significantly. </w:t>
+      </w:r>
+    </w:p>
+    <w:p>
+      <w:pPr>
+        <w:pStyle w:val="ListParagraph"/>
+        <w:numPr>
+          <w:ilvl w:val="0"/>
+          <w:numId w:val="19"/>
+        </w:numPr>
+        <w:tabs>
+          <w:tab w:val="right" w:pos="9000"/>
+          <w:tab w:val="right" w:pos="9360"/>
+        </w:tabs>
+        <w:spacing w:after="0" w:line="240" w:lineRule="auto"/>
+        <w:rPr>
+          <w:rFonts w:ascii="Times New Roman" w:eastAsiaTheme="minorEastAsia" w:hAnsi="Times New Roman" w:cs="Times New Roman"/>
+        </w:rPr>
+      </w:pPr>
+      <w:r>
+        <w:rPr>
+          <w:rFonts w:ascii="Times New Roman" w:eastAsiaTheme="minorEastAsia" w:hAnsi="Times New Roman" w:cs="Times New Roman"/>
+        </w:rPr>
+        <w:t xml:space="preserve">Test zip-codes that are highly residential vs. high commercial to ensure that the results are not the combination of a demand and supply shock. If this was the case, the residential areas should see stronger results, which are not seen. </w:t>
+      </w:r>
+    </w:p>
+    <w:p>
+      <w:pPr>
+        <w:pStyle w:val="ListParagraph"/>
+        <w:numPr>
+          <w:ilvl w:val="0"/>
+          <w:numId w:val="19"/>
+        </w:numPr>
+        <w:tabs>
+          <w:tab w:val="right" w:pos="9000"/>
+          <w:tab w:val="right" w:pos="9360"/>
+        </w:tabs>
+        <w:spacing w:after="0" w:line="240" w:lineRule="auto"/>
+        <w:rPr>
+          <w:rFonts w:ascii="Times New Roman" w:eastAsiaTheme="minorEastAsia" w:hAnsi="Times New Roman" w:cs="Times New Roman"/>
+        </w:rPr>
+      </w:pPr>
+      <w:r>
+        <w:rPr>
+          <w:rFonts w:ascii="Times New Roman" w:eastAsiaTheme="minorEastAsia" w:hAnsi="Times New Roman" w:cs="Times New Roman"/>
+        </w:rPr>
+        <w:t xml:space="preserve">Employ a non-parametric propensity score estimation to create an inverse propensity weighting estimator of the ATT [Callaway and </w:t>
+      </w:r>
+      <w:proofErr w:type="spellStart"/>
+      <w:r>
+        <w:rPr>
+          <w:rFonts w:ascii="Times New Roman" w:eastAsiaTheme="minorEastAsia" w:hAnsi="Times New Roman" w:cs="Times New Roman"/>
+        </w:rPr>
+        <w:t>Saint’Anna</w:t>
+      </w:r>
+      <w:proofErr w:type="spellEnd"/>
+      <w:r>
+        <w:rPr>
+          <w:rFonts w:ascii="Times New Roman" w:eastAsiaTheme="minorEastAsia" w:hAnsi="Times New Roman" w:cs="Times New Roman"/>
+        </w:rPr>
+        <w:t xml:space="preserve"> (2018)]</w:t>
+      </w:r>
+    </w:p>
+    <w:p>
+      <w:pPr>
+        <w:pStyle w:val="ListParagraph"/>
+        <w:numPr>
+          <w:ilvl w:val="0"/>
+          <w:numId w:val="19"/>
+        </w:numPr>
+        <w:tabs>
+          <w:tab w:val="right" w:pos="9000"/>
+          <w:tab w:val="right" w:pos="9360"/>
+        </w:tabs>
+        <w:spacing w:after="0" w:line="240" w:lineRule="auto"/>
+        <w:rPr>
+          <w:rFonts w:ascii="Times New Roman" w:eastAsiaTheme="minorEastAsia" w:hAnsi="Times New Roman" w:cs="Times New Roman"/>
+        </w:rPr>
+      </w:pPr>
+      <w:r>
+        <w:rPr>
+          <w:rFonts w:ascii="Times New Roman" w:eastAsiaTheme="minorEastAsia" w:hAnsi="Times New Roman" w:cs="Times New Roman"/>
+        </w:rPr>
+        <w:t>Geographic analysis uses a non-selected neighboring tract as the control and then performs a D-in-D test. They also perform all three tests aggregated to the Zip code level.</w:t>
+      </w:r>
+    </w:p>
+    <w:p>
+      <w:pPr>
+        <w:pStyle w:val="ListParagraph"/>
+        <w:numPr>
+          <w:ilvl w:val="0"/>
+          <w:numId w:val="19"/>
+        </w:numPr>
+        <w:tabs>
+          <w:tab w:val="right" w:pos="9000"/>
+          <w:tab w:val="right" w:pos="9360"/>
+        </w:tabs>
+        <w:spacing w:after="0" w:line="240" w:lineRule="auto"/>
+        <w:rPr>
+          <w:rFonts w:ascii="Times New Roman" w:eastAsiaTheme="minorEastAsia" w:hAnsi="Times New Roman" w:cs="Times New Roman"/>
+        </w:rPr>
+      </w:pPr>
+      <w:r>
+        <w:rPr>
+          <w:rFonts w:ascii="Times New Roman" w:eastAsiaTheme="minorEastAsia" w:hAnsi="Times New Roman" w:cs="Times New Roman"/>
+        </w:rPr>
+        <w:t xml:space="preserve">When splitting the sample by high-residential and high-commercial, there is some evidence that the OZ designation lower housing values indicating an expected supply shock rather than the expected demand side effects. </w:t>
+      </w:r>
     </w:p>
     <w:sectPr>
       <w:pgSz w:w="12240" w:h="15840"/>
@@ -25167,9 +25600,9 @@
     </w:lvl>
   </w:abstractNum>
   <w:abstractNum w:abstractNumId="15" w15:restartNumberingAfterBreak="0">
-    <w:nsid w:val="775257B2"/>
+    <w:nsid w:val="76F14EE2"/>
     <w:multiLevelType w:val="hybridMultilevel"/>
-    <w:tmpl w:val="3A9CF330"/>
+    <w:tmpl w:val="03504FEC"/>
     <w:lvl w:ilvl="0" w:tplc="04090001">
       <w:start w:val="1"/>
       <w:numFmt w:val="bullet"/>
@@ -25280,6 +25713,232 @@
     </w:lvl>
   </w:abstractNum>
   <w:abstractNum w:abstractNumId="16" w15:restartNumberingAfterBreak="0">
+    <w:nsid w:val="775257B2"/>
+    <w:multiLevelType w:val="hybridMultilevel"/>
+    <w:tmpl w:val="3A9CF330"/>
+    <w:lvl w:ilvl="0" w:tplc="04090001">
+      <w:start w:val="1"/>
+      <w:numFmt w:val="bullet"/>
+      <w:lvlText w:val=""/>
+      <w:lvlJc w:val="left"/>
+      <w:pPr>
+        <w:ind w:left="720" w:hanging="360"/>
+      </w:pPr>
+      <w:rPr>
+        <w:rFonts w:ascii="Symbol" w:hAnsi="Symbol" w:hint="default"/>
+      </w:rPr>
+    </w:lvl>
+    <w:lvl w:ilvl="1" w:tplc="04090003" w:tentative="1">
+      <w:start w:val="1"/>
+      <w:numFmt w:val="bullet"/>
+      <w:lvlText w:val="o"/>
+      <w:lvlJc w:val="left"/>
+      <w:pPr>
+        <w:ind w:left="1440" w:hanging="360"/>
+      </w:pPr>
+      <w:rPr>
+        <w:rFonts w:ascii="Courier New" w:hAnsi="Courier New" w:cs="Courier New" w:hint="default"/>
+      </w:rPr>
+    </w:lvl>
+    <w:lvl w:ilvl="2" w:tplc="04090005" w:tentative="1">
+      <w:start w:val="1"/>
+      <w:numFmt w:val="bullet"/>
+      <w:lvlText w:val=""/>
+      <w:lvlJc w:val="left"/>
+      <w:pPr>
+        <w:ind w:left="2160" w:hanging="360"/>
+      </w:pPr>
+      <w:rPr>
+        <w:rFonts w:ascii="Wingdings" w:hAnsi="Wingdings" w:hint="default"/>
+      </w:rPr>
+    </w:lvl>
+    <w:lvl w:ilvl="3" w:tplc="04090001" w:tentative="1">
+      <w:start w:val="1"/>
+      <w:numFmt w:val="bullet"/>
+      <w:lvlText w:val=""/>
+      <w:lvlJc w:val="left"/>
+      <w:pPr>
+        <w:ind w:left="2880" w:hanging="360"/>
+      </w:pPr>
+      <w:rPr>
+        <w:rFonts w:ascii="Symbol" w:hAnsi="Symbol" w:hint="default"/>
+      </w:rPr>
+    </w:lvl>
+    <w:lvl w:ilvl="4" w:tplc="04090003" w:tentative="1">
+      <w:start w:val="1"/>
+      <w:numFmt w:val="bullet"/>
+      <w:lvlText w:val="o"/>
+      <w:lvlJc w:val="left"/>
+      <w:pPr>
+        <w:ind w:left="3600" w:hanging="360"/>
+      </w:pPr>
+      <w:rPr>
+        <w:rFonts w:ascii="Courier New" w:hAnsi="Courier New" w:cs="Courier New" w:hint="default"/>
+      </w:rPr>
+    </w:lvl>
+    <w:lvl w:ilvl="5" w:tplc="04090005" w:tentative="1">
+      <w:start w:val="1"/>
+      <w:numFmt w:val="bullet"/>
+      <w:lvlText w:val=""/>
+      <w:lvlJc w:val="left"/>
+      <w:pPr>
+        <w:ind w:left="4320" w:hanging="360"/>
+      </w:pPr>
+      <w:rPr>
+        <w:rFonts w:ascii="Wingdings" w:hAnsi="Wingdings" w:hint="default"/>
+      </w:rPr>
+    </w:lvl>
+    <w:lvl w:ilvl="6" w:tplc="04090001" w:tentative="1">
+      <w:start w:val="1"/>
+      <w:numFmt w:val="bullet"/>
+      <w:lvlText w:val=""/>
+      <w:lvlJc w:val="left"/>
+      <w:pPr>
+        <w:ind w:left="5040" w:hanging="360"/>
+      </w:pPr>
+      <w:rPr>
+        <w:rFonts w:ascii="Symbol" w:hAnsi="Symbol" w:hint="default"/>
+      </w:rPr>
+    </w:lvl>
+    <w:lvl w:ilvl="7" w:tplc="04090003" w:tentative="1">
+      <w:start w:val="1"/>
+      <w:numFmt w:val="bullet"/>
+      <w:lvlText w:val="o"/>
+      <w:lvlJc w:val="left"/>
+      <w:pPr>
+        <w:ind w:left="5760" w:hanging="360"/>
+      </w:pPr>
+      <w:rPr>
+        <w:rFonts w:ascii="Courier New" w:hAnsi="Courier New" w:cs="Courier New" w:hint="default"/>
+      </w:rPr>
+    </w:lvl>
+    <w:lvl w:ilvl="8" w:tplc="04090005" w:tentative="1">
+      <w:start w:val="1"/>
+      <w:numFmt w:val="bullet"/>
+      <w:lvlText w:val=""/>
+      <w:lvlJc w:val="left"/>
+      <w:pPr>
+        <w:ind w:left="6480" w:hanging="360"/>
+      </w:pPr>
+      <w:rPr>
+        <w:rFonts w:ascii="Wingdings" w:hAnsi="Wingdings" w:hint="default"/>
+      </w:rPr>
+    </w:lvl>
+  </w:abstractNum>
+  <w:abstractNum w:abstractNumId="17" w15:restartNumberingAfterBreak="0">
+    <w:nsid w:val="77B937EC"/>
+    <w:multiLevelType w:val="hybridMultilevel"/>
+    <w:tmpl w:val="0B5297AA"/>
+    <w:lvl w:ilvl="0" w:tplc="04090001">
+      <w:start w:val="1"/>
+      <w:numFmt w:val="bullet"/>
+      <w:lvlText w:val=""/>
+      <w:lvlJc w:val="left"/>
+      <w:pPr>
+        <w:ind w:left="720" w:hanging="360"/>
+      </w:pPr>
+      <w:rPr>
+        <w:rFonts w:ascii="Symbol" w:hAnsi="Symbol" w:hint="default"/>
+      </w:rPr>
+    </w:lvl>
+    <w:lvl w:ilvl="1" w:tplc="04090003" w:tentative="1">
+      <w:start w:val="1"/>
+      <w:numFmt w:val="bullet"/>
+      <w:lvlText w:val="o"/>
+      <w:lvlJc w:val="left"/>
+      <w:pPr>
+        <w:ind w:left="1440" w:hanging="360"/>
+      </w:pPr>
+      <w:rPr>
+        <w:rFonts w:ascii="Courier New" w:hAnsi="Courier New" w:cs="Courier New" w:hint="default"/>
+      </w:rPr>
+    </w:lvl>
+    <w:lvl w:ilvl="2" w:tplc="04090005" w:tentative="1">
+      <w:start w:val="1"/>
+      <w:numFmt w:val="bullet"/>
+      <w:lvlText w:val=""/>
+      <w:lvlJc w:val="left"/>
+      <w:pPr>
+        <w:ind w:left="2160" w:hanging="360"/>
+      </w:pPr>
+      <w:rPr>
+        <w:rFonts w:ascii="Wingdings" w:hAnsi="Wingdings" w:hint="default"/>
+      </w:rPr>
+    </w:lvl>
+    <w:lvl w:ilvl="3" w:tplc="04090001" w:tentative="1">
+      <w:start w:val="1"/>
+      <w:numFmt w:val="bullet"/>
+      <w:lvlText w:val=""/>
+      <w:lvlJc w:val="left"/>
+      <w:pPr>
+        <w:ind w:left="2880" w:hanging="360"/>
+      </w:pPr>
+      <w:rPr>
+        <w:rFonts w:ascii="Symbol" w:hAnsi="Symbol" w:hint="default"/>
+      </w:rPr>
+    </w:lvl>
+    <w:lvl w:ilvl="4" w:tplc="04090003" w:tentative="1">
+      <w:start w:val="1"/>
+      <w:numFmt w:val="bullet"/>
+      <w:lvlText w:val="o"/>
+      <w:lvlJc w:val="left"/>
+      <w:pPr>
+        <w:ind w:left="3600" w:hanging="360"/>
+      </w:pPr>
+      <w:rPr>
+        <w:rFonts w:ascii="Courier New" w:hAnsi="Courier New" w:cs="Courier New" w:hint="default"/>
+      </w:rPr>
+    </w:lvl>
+    <w:lvl w:ilvl="5" w:tplc="04090005" w:tentative="1">
+      <w:start w:val="1"/>
+      <w:numFmt w:val="bullet"/>
+      <w:lvlText w:val=""/>
+      <w:lvlJc w:val="left"/>
+      <w:pPr>
+        <w:ind w:left="4320" w:hanging="360"/>
+      </w:pPr>
+      <w:rPr>
+        <w:rFonts w:ascii="Wingdings" w:hAnsi="Wingdings" w:hint="default"/>
+      </w:rPr>
+    </w:lvl>
+    <w:lvl w:ilvl="6" w:tplc="04090001" w:tentative="1">
+      <w:start w:val="1"/>
+      <w:numFmt w:val="bullet"/>
+      <w:lvlText w:val=""/>
+      <w:lvlJc w:val="left"/>
+      <w:pPr>
+        <w:ind w:left="5040" w:hanging="360"/>
+      </w:pPr>
+      <w:rPr>
+        <w:rFonts w:ascii="Symbol" w:hAnsi="Symbol" w:hint="default"/>
+      </w:rPr>
+    </w:lvl>
+    <w:lvl w:ilvl="7" w:tplc="04090003" w:tentative="1">
+      <w:start w:val="1"/>
+      <w:numFmt w:val="bullet"/>
+      <w:lvlText w:val="o"/>
+      <w:lvlJc w:val="left"/>
+      <w:pPr>
+        <w:ind w:left="5760" w:hanging="360"/>
+      </w:pPr>
+      <w:rPr>
+        <w:rFonts w:ascii="Courier New" w:hAnsi="Courier New" w:cs="Courier New" w:hint="default"/>
+      </w:rPr>
+    </w:lvl>
+    <w:lvl w:ilvl="8" w:tplc="04090005" w:tentative="1">
+      <w:start w:val="1"/>
+      <w:numFmt w:val="bullet"/>
+      <w:lvlText w:val=""/>
+      <w:lvlJc w:val="left"/>
+      <w:pPr>
+        <w:ind w:left="6480" w:hanging="360"/>
+      </w:pPr>
+      <w:rPr>
+        <w:rFonts w:ascii="Wingdings" w:hAnsi="Wingdings" w:hint="default"/>
+      </w:rPr>
+    </w:lvl>
+  </w:abstractNum>
+  <w:abstractNum w:abstractNumId="18" w15:restartNumberingAfterBreak="0">
     <w:nsid w:val="7AFE3115"/>
     <w:multiLevelType w:val="hybridMultilevel"/>
     <w:tmpl w:val="756891E2"/>
@@ -25417,7 +26076,7 @@
     <w:abstractNumId w:val="7"/>
   </w:num>
   <w:num w:numId="9" w16cid:durableId="1389962898">
-    <w:abstractNumId w:val="16"/>
+    <w:abstractNumId w:val="18"/>
   </w:num>
   <w:num w:numId="10" w16cid:durableId="1743796979">
     <w:abstractNumId w:val="10"/>
@@ -25426,7 +26085,7 @@
     <w:abstractNumId w:val="1"/>
   </w:num>
   <w:num w:numId="12" w16cid:durableId="972368184">
-    <w:abstractNumId w:val="15"/>
+    <w:abstractNumId w:val="16"/>
   </w:num>
   <w:num w:numId="13" w16cid:durableId="1136680799">
     <w:abstractNumId w:val="0"/>
@@ -25442,6 +26101,12 @@
   </w:num>
   <w:num w:numId="17" w16cid:durableId="703675647">
     <w:abstractNumId w:val="11"/>
+  </w:num>
+  <w:num w:numId="18" w16cid:durableId="361056553">
+    <w:abstractNumId w:val="15"/>
+  </w:num>
+  <w:num w:numId="19" w16cid:durableId="1648049121">
+    <w:abstractNumId w:val="17"/>
   </w:num>
 </w:numbering>
 </file>

</xml_diff>